<commit_message>
cleaning. Fixed n=50 error from Kate Sept. 12, 2020
</commit_message>
<xml_diff>
--- a/_posts/Activities/Comparing_two_groups/activity.docx
+++ b/_posts/Activities/Comparing_two_groups/activity.docx
@@ -175,7 +175,7 @@
         <w:t xml:space="preserve"> </w:t>
       </w:r>
       <w:r>
-        <w:t xml:space="preserve">data, by setting Source package to be Little Apps, and Data set to NHANES2. You explained that there is a lot of data, but maybe it would be good to start with a sample of 100, so that we would get an idea of what things might work in our planned interviews of 100 families. To set the sample size to 100, click the icon that says n= and then pick 50.</w:t>
+        <w:t xml:space="preserve">data, by setting Source package to be Little Apps, and Data set to NHANES2. You explained that there is a lot of data, but maybe it would be good to start with a sample of 100, so that we would get an idea of what things might work in our planned interviews of 100 families. To set the sample size to 100, click the icon that says n= and then pick 100.</w:t>
       </w:r>
     </w:p>
     <w:p>
@@ -785,7 +785,7 @@
         <w:pStyle w:val="FirstParagraph"/>
       </w:pPr>
       <w:r>
-        <w:t xml:space="preserve">Version 0.3, 2020-08-12</w:t>
+        <w:t xml:space="preserve">Version 0.3, 2020-09-15</w:t>
       </w:r>
     </w:p>
     <w:sectPr/>

</xml_diff>